<commit_message>
measurements and paper updates
Some different speed measurements from rüzgem setup are added. review paper is revised (minors).
</commit_message>
<xml_diff>
--- a/Parameter Estimation Works/review_IEEE Transaction on industrial electronics format/TRANS-JOUR/word/ALL_xx-TIE-xxxx.docx
+++ b/Parameter Estimation Works/review_IEEE Transaction on industrial electronics format/TRANS-JOUR/word/ALL_xx-TIE-xxxx.docx
@@ -7124,13 +7124,13 @@
         </w:rPr>
       </w:pPr>
       <w:r>
-        <w:t xml:space="preserve">A general </w:t>
+        <w:t xml:space="preserve">T twin notch, notch, band pass, </w:t>
       </w:r>
       <w:r>
         <w:rPr>
           <w:color w:val="000000" w:themeColor="text1"/>
         </w:rPr>
-        <w:t xml:space="preserve">IEEE style guide is available at </w:t>
+        <w:t xml:space="preserve"> </w:t>
       </w:r>
     </w:p>
     <w:p>
@@ -7633,7 +7633,7 @@
                     <a:blip r:embed="rId19">
                       <a:extLst>
                         <a:ext uri="{28A0092B-C50C-407E-A947-70E740481C1C}">
-                          <a14:useLocalDpi xmlns="" xmlns:wpc="http://schemas.microsoft.com/office/word/2010/wordprocessingCanvas" xmlns:cx="http://schemas.microsoft.com/office/drawing/2014/chartex" xmlns:cx1="http://schemas.microsoft.com/office/drawing/2015/9/8/chartex" xmlns:cx2="http://schemas.microsoft.com/office/drawing/2015/10/21/chartex" xmlns:cx3="http://schemas.microsoft.com/office/drawing/2016/5/9/chartex" xmlns:cx4="http://schemas.microsoft.com/office/drawing/2016/5/10/chartex" xmlns:cx5="http://schemas.microsoft.com/office/drawing/2016/5/11/chartex" xmlns:cx6="http://schemas.microsoft.com/office/drawing/2016/5/12/chartex" xmlns:cx7="http://schemas.microsoft.com/office/drawing/2016/5/13/chartex" xmlns:cx8="http://schemas.microsoft.com/office/drawing/2016/5/14/chartex" xmlns:mc="http://schemas.openxmlformats.org/markup-compatibility/2006" xmlns:aink="http://schemas.microsoft.com/office/drawing/2016/ink" xmlns:am3d="http://schemas.microsoft.com/office/drawing/2017/model3d" xmlns:o="urn:schemas-microsoft-com:office:office" xmlns:v="urn:schemas-microsoft-com:vml" xmlns:wp14="http://schemas.microsoft.com/office/word/2010/wordprocessingDrawing" xmlns:w10="urn:schemas-microsoft-com:office:word" xmlns:w="http://schemas.openxmlformats.org/wordprocessingml/2006/main" xmlns:w14="http://schemas.microsoft.com/office/word/2010/wordml" xmlns:w15="http://schemas.microsoft.com/office/word/2012/wordml" xmlns:w16cid="http://schemas.microsoft.com/office/word/2016/wordml/cid" xmlns:w16se="http://schemas.microsoft.com/office/word/2015/wordml/symex" xmlns:wpg="http://schemas.microsoft.com/office/word/2010/wordprocessingGroup" xmlns:wpi="http://schemas.microsoft.com/office/word/2010/wordprocessingInk" xmlns:wps="http://schemas.microsoft.com/office/word/2010/wordprocessingShape" xmlns:a14="http://schemas.microsoft.com/office/drawing/2010/main" val="0"/>
+                          <a14:useLocalDpi xmlns:a14="http://schemas.microsoft.com/office/drawing/2010/main" xmlns:wps="http://schemas.microsoft.com/office/word/2010/wordprocessingShape" xmlns:wpi="http://schemas.microsoft.com/office/word/2010/wordprocessingInk" xmlns:wpg="http://schemas.microsoft.com/office/word/2010/wordprocessingGroup" xmlns:w16se="http://schemas.microsoft.com/office/word/2015/wordml/symex" xmlns:w16cid="http://schemas.microsoft.com/office/word/2016/wordml/cid" xmlns:w15="http://schemas.microsoft.com/office/word/2012/wordml" xmlns:w14="http://schemas.microsoft.com/office/word/2010/wordml" xmlns:w="http://schemas.openxmlformats.org/wordprocessingml/2006/main" xmlns:w10="urn:schemas-microsoft-com:office:word" xmlns:wp14="http://schemas.microsoft.com/office/word/2010/wordprocessingDrawing" xmlns:v="urn:schemas-microsoft-com:vml" xmlns:o="urn:schemas-microsoft-com:office:office" xmlns:am3d="http://schemas.microsoft.com/office/drawing/2017/model3d" xmlns:aink="http://schemas.microsoft.com/office/drawing/2016/ink" xmlns:mc="http://schemas.openxmlformats.org/markup-compatibility/2006" xmlns:cx8="http://schemas.microsoft.com/office/drawing/2016/5/14/chartex" xmlns:cx7="http://schemas.microsoft.com/office/drawing/2016/5/13/chartex" xmlns:cx6="http://schemas.microsoft.com/office/drawing/2016/5/12/chartex" xmlns:cx5="http://schemas.microsoft.com/office/drawing/2016/5/11/chartex" xmlns:cx4="http://schemas.microsoft.com/office/drawing/2016/5/10/chartex" xmlns:cx3="http://schemas.microsoft.com/office/drawing/2016/5/9/chartex" xmlns:cx2="http://schemas.microsoft.com/office/drawing/2015/10/21/chartex" xmlns:cx1="http://schemas.microsoft.com/office/drawing/2015/9/8/chartex" xmlns:cx="http://schemas.microsoft.com/office/drawing/2014/chartex" xmlns:wpc="http://schemas.microsoft.com/office/word/2010/wordprocessingCanvas" xmlns="" val="0"/>
                         </a:ext>
                       </a:extLst>
                     </a:blip>
@@ -7813,7 +7813,7 @@
                     <a:blip r:embed="rId20">
                       <a:extLst>
                         <a:ext uri="{28A0092B-C50C-407E-A947-70E740481C1C}">
-                          <a14:useLocalDpi xmlns="" xmlns:wpc="http://schemas.microsoft.com/office/word/2010/wordprocessingCanvas" xmlns:cx="http://schemas.microsoft.com/office/drawing/2014/chartex" xmlns:cx1="http://schemas.microsoft.com/office/drawing/2015/9/8/chartex" xmlns:cx2="http://schemas.microsoft.com/office/drawing/2015/10/21/chartex" xmlns:cx3="http://schemas.microsoft.com/office/drawing/2016/5/9/chartex" xmlns:cx4="http://schemas.microsoft.com/office/drawing/2016/5/10/chartex" xmlns:cx5="http://schemas.microsoft.com/office/drawing/2016/5/11/chartex" xmlns:cx6="http://schemas.microsoft.com/office/drawing/2016/5/12/chartex" xmlns:cx7="http://schemas.microsoft.com/office/drawing/2016/5/13/chartex" xmlns:cx8="http://schemas.microsoft.com/office/drawing/2016/5/14/chartex" xmlns:mc="http://schemas.openxmlformats.org/markup-compatibility/2006" xmlns:aink="http://schemas.microsoft.com/office/drawing/2016/ink" xmlns:am3d="http://schemas.microsoft.com/office/drawing/2017/model3d" xmlns:o="urn:schemas-microsoft-com:office:office" xmlns:v="urn:schemas-microsoft-com:vml" xmlns:wp14="http://schemas.microsoft.com/office/word/2010/wordprocessingDrawing" xmlns:w10="urn:schemas-microsoft-com:office:word" xmlns:w="http://schemas.openxmlformats.org/wordprocessingml/2006/main" xmlns:w14="http://schemas.microsoft.com/office/word/2010/wordml" xmlns:w15="http://schemas.microsoft.com/office/word/2012/wordml" xmlns:w16cid="http://schemas.microsoft.com/office/word/2016/wordml/cid" xmlns:w16se="http://schemas.microsoft.com/office/word/2015/wordml/symex" xmlns:wpg="http://schemas.microsoft.com/office/word/2010/wordprocessingGroup" xmlns:wpi="http://schemas.microsoft.com/office/word/2010/wordprocessingInk" xmlns:wps="http://schemas.microsoft.com/office/word/2010/wordprocessingShape" xmlns:a14="http://schemas.microsoft.com/office/drawing/2010/main" val="0"/>
+                          <a14:useLocalDpi xmlns:a14="http://schemas.microsoft.com/office/drawing/2010/main" xmlns:wps="http://schemas.microsoft.com/office/word/2010/wordprocessingShape" xmlns:wpi="http://schemas.microsoft.com/office/word/2010/wordprocessingInk" xmlns:wpg="http://schemas.microsoft.com/office/word/2010/wordprocessingGroup" xmlns:w16se="http://schemas.microsoft.com/office/word/2015/wordml/symex" xmlns:w16cid="http://schemas.microsoft.com/office/word/2016/wordml/cid" xmlns:w15="http://schemas.microsoft.com/office/word/2012/wordml" xmlns:w14="http://schemas.microsoft.com/office/word/2010/wordml" xmlns:w="http://schemas.openxmlformats.org/wordprocessingml/2006/main" xmlns:w10="urn:schemas-microsoft-com:office:word" xmlns:wp14="http://schemas.microsoft.com/office/word/2010/wordprocessingDrawing" xmlns:v="urn:schemas-microsoft-com:vml" xmlns:o="urn:schemas-microsoft-com:office:office" xmlns:am3d="http://schemas.microsoft.com/office/drawing/2017/model3d" xmlns:aink="http://schemas.microsoft.com/office/drawing/2016/ink" xmlns:mc="http://schemas.openxmlformats.org/markup-compatibility/2006" xmlns:cx8="http://schemas.microsoft.com/office/drawing/2016/5/14/chartex" xmlns:cx7="http://schemas.microsoft.com/office/drawing/2016/5/13/chartex" xmlns:cx6="http://schemas.microsoft.com/office/drawing/2016/5/12/chartex" xmlns:cx5="http://schemas.microsoft.com/office/drawing/2016/5/11/chartex" xmlns:cx4="http://schemas.microsoft.com/office/drawing/2016/5/10/chartex" xmlns:cx3="http://schemas.microsoft.com/office/drawing/2016/5/9/chartex" xmlns:cx2="http://schemas.microsoft.com/office/drawing/2015/10/21/chartex" xmlns:cx1="http://schemas.microsoft.com/office/drawing/2015/9/8/chartex" xmlns:cx="http://schemas.microsoft.com/office/drawing/2014/chartex" xmlns:wpc="http://schemas.microsoft.com/office/word/2010/wordprocessingCanvas" xmlns="" val="0"/>
                         </a:ext>
                       </a:extLst>
                     </a:blip>
@@ -7988,7 +7988,7 @@
                     <a:blip r:embed="rId20">
                       <a:extLst>
                         <a:ext uri="{28A0092B-C50C-407E-A947-70E740481C1C}">
-                          <a14:useLocalDpi xmlns="" xmlns:wpc="http://schemas.microsoft.com/office/word/2010/wordprocessingCanvas" xmlns:cx="http://schemas.microsoft.com/office/drawing/2014/chartex" xmlns:cx1="http://schemas.microsoft.com/office/drawing/2015/9/8/chartex" xmlns:cx2="http://schemas.microsoft.com/office/drawing/2015/10/21/chartex" xmlns:cx3="http://schemas.microsoft.com/office/drawing/2016/5/9/chartex" xmlns:cx4="http://schemas.microsoft.com/office/drawing/2016/5/10/chartex" xmlns:cx5="http://schemas.microsoft.com/office/drawing/2016/5/11/chartex" xmlns:cx6="http://schemas.microsoft.com/office/drawing/2016/5/12/chartex" xmlns:cx7="http://schemas.microsoft.com/office/drawing/2016/5/13/chartex" xmlns:cx8="http://schemas.microsoft.com/office/drawing/2016/5/14/chartex" xmlns:mc="http://schemas.openxmlformats.org/markup-compatibility/2006" xmlns:aink="http://schemas.microsoft.com/office/drawing/2016/ink" xmlns:am3d="http://schemas.microsoft.com/office/drawing/2017/model3d" xmlns:o="urn:schemas-microsoft-com:office:office" xmlns:v="urn:schemas-microsoft-com:vml" xmlns:wp14="http://schemas.microsoft.com/office/word/2010/wordprocessingDrawing" xmlns:w10="urn:schemas-microsoft-com:office:word" xmlns:w="http://schemas.openxmlformats.org/wordprocessingml/2006/main" xmlns:w14="http://schemas.microsoft.com/office/word/2010/wordml" xmlns:w15="http://schemas.microsoft.com/office/word/2012/wordml" xmlns:w16cid="http://schemas.microsoft.com/office/word/2016/wordml/cid" xmlns:w16se="http://schemas.microsoft.com/office/word/2015/wordml/symex" xmlns:wpg="http://schemas.microsoft.com/office/word/2010/wordprocessingGroup" xmlns:wpi="http://schemas.microsoft.com/office/word/2010/wordprocessingInk" xmlns:wps="http://schemas.microsoft.com/office/word/2010/wordprocessingShape" xmlns:a14="http://schemas.microsoft.com/office/drawing/2010/main" val="0"/>
+                          <a14:useLocalDpi xmlns:a14="http://schemas.microsoft.com/office/drawing/2010/main" xmlns:wps="http://schemas.microsoft.com/office/word/2010/wordprocessingShape" xmlns:wpi="http://schemas.microsoft.com/office/word/2010/wordprocessingInk" xmlns:wpg="http://schemas.microsoft.com/office/word/2010/wordprocessingGroup" xmlns:w16se="http://schemas.microsoft.com/office/word/2015/wordml/symex" xmlns:w16cid="http://schemas.microsoft.com/office/word/2016/wordml/cid" xmlns:w15="http://schemas.microsoft.com/office/word/2012/wordml" xmlns:w14="http://schemas.microsoft.com/office/word/2010/wordml" xmlns:w="http://schemas.openxmlformats.org/wordprocessingml/2006/main" xmlns:w10="urn:schemas-microsoft-com:office:word" xmlns:wp14="http://schemas.microsoft.com/office/word/2010/wordprocessingDrawing" xmlns:v="urn:schemas-microsoft-com:vml" xmlns:o="urn:schemas-microsoft-com:office:office" xmlns:am3d="http://schemas.microsoft.com/office/drawing/2017/model3d" xmlns:aink="http://schemas.microsoft.com/office/drawing/2016/ink" xmlns:mc="http://schemas.openxmlformats.org/markup-compatibility/2006" xmlns:cx8="http://schemas.microsoft.com/office/drawing/2016/5/14/chartex" xmlns:cx7="http://schemas.microsoft.com/office/drawing/2016/5/13/chartex" xmlns:cx6="http://schemas.microsoft.com/office/drawing/2016/5/12/chartex" xmlns:cx5="http://schemas.microsoft.com/office/drawing/2016/5/11/chartex" xmlns:cx4="http://schemas.microsoft.com/office/drawing/2016/5/10/chartex" xmlns:cx3="http://schemas.microsoft.com/office/drawing/2016/5/9/chartex" xmlns:cx2="http://schemas.microsoft.com/office/drawing/2015/10/21/chartex" xmlns:cx1="http://schemas.microsoft.com/office/drawing/2015/9/8/chartex" xmlns:cx="http://schemas.microsoft.com/office/drawing/2014/chartex" xmlns:wpc="http://schemas.microsoft.com/office/word/2010/wordprocessingCanvas" xmlns="" val="0"/>
                         </a:ext>
                       </a:extLst>
                     </a:blip>
@@ -13481,7 +13481,7 @@
 </file>
 
 <file path=customXml/itemProps1.xml><?xml version="1.0" encoding="utf-8"?>
-<ds:datastoreItem xmlns:ds="http://schemas.openxmlformats.org/officeDocument/2006/customXml" ds:itemID="{51C551BC-5CF0-450E-AA52-EDAB8AE7BC04}">
+<ds:datastoreItem xmlns:ds="http://schemas.openxmlformats.org/officeDocument/2006/customXml" ds:itemID="{55D793D8-EA61-4A26-A595-DB3AE4E89ACC}">
   <ds:schemaRefs>
     <ds:schemaRef ds:uri="http://schemas.openxmlformats.org/officeDocument/2006/bibliography"/>
   </ds:schemaRefs>

</xml_diff>